<commit_message>
update docx template and router
</commit_message>
<xml_diff>
--- a/docx/dpoa-1.docx
+++ b/docx/dpoa-1.docx
@@ -91,7 +91,14 @@
           <w:b/>
           <w:szCs w:val="24"/>
         </w:rPr>
-        <w:t>firstName</w:t>
+        <w:t>f</w:t>
+      </w:r>
+      <w:r>
+        <w:rPr>
+          <w:b/>
+          <w:szCs w:val="24"/>
+        </w:rPr>
+        <w:t>ullName</w:t>
       </w:r>
       <w:proofErr w:type="spellEnd"/>
       <w:r>
@@ -99,114 +106,60 @@
           <w:b/>
           <w:szCs w:val="24"/>
         </w:rPr>
-        <w:t>} {</w:t>
+        <w:t>}</w:t>
+      </w:r>
+      <w:r>
+        <w:t>, with an address of {address}</w:t>
+      </w:r>
+      <w:r>
+        <w:t xml:space="preserve">, appoint </w:t>
+      </w:r>
+      <w:r>
+        <w:t>{#</w:t>
       </w:r>
       <w:proofErr w:type="spellStart"/>
       <w:r>
-        <w:rPr>
-          <w:b/>
-          <w:szCs w:val="24"/>
-        </w:rPr>
-        <w:t>lastName</w:t>
+        <w:t>primaryAgent</w:t>
       </w:r>
       <w:proofErr w:type="spellEnd"/>
       <w:r>
-        <w:rPr>
-          <w:b/>
-          <w:szCs w:val="24"/>
-        </w:rPr>
         <w:t>}</w:t>
       </w:r>
       <w:r>
-        <w:t>, with an address of {address}, {city}, {state} {zip}</w:t>
-      </w:r>
-      <w:r>
-        <w:t xml:space="preserve">, appoint </w:t>
-      </w:r>
-      <w:r>
-        <w:t>{#</w:t>
+        <w:t xml:space="preserve"> </w:t>
+      </w:r>
+      <w:r>
+        <w:rPr>
+          <w:b/>
+        </w:rPr>
+        <w:t>{</w:t>
       </w:r>
       <w:proofErr w:type="spellStart"/>
       <w:r>
-        <w:t>primaryAgent</w:t>
+        <w:rPr>
+          <w:b/>
+        </w:rPr>
+        <w:t>full</w:t>
+      </w:r>
+      <w:r>
+        <w:rPr>
+          <w:b/>
+        </w:rPr>
+        <w:t>Name</w:t>
       </w:r>
       <w:proofErr w:type="spellEnd"/>
       <w:r>
+        <w:rPr>
+          <w:b/>
+        </w:rPr>
         <w:t>}</w:t>
       </w:r>
       <w:r>
-        <w:t xml:space="preserve"> </w:t>
-      </w:r>
-      <w:r>
-        <w:rPr>
-          <w:b/>
-        </w:rPr>
-        <w:t>{</w:t>
-      </w:r>
-      <w:proofErr w:type="spellStart"/>
-      <w:r>
-        <w:rPr>
-          <w:b/>
-        </w:rPr>
-        <w:t>agent</w:t>
-      </w:r>
-      <w:r>
-        <w:rPr>
-          <w:b/>
-        </w:rPr>
-        <w:t>Name</w:t>
-      </w:r>
-      <w:proofErr w:type="spellEnd"/>
-      <w:r>
-        <w:rPr>
-          <w:b/>
-        </w:rPr>
-        <w:t>}</w:t>
-      </w:r>
-      <w:r>
         <w:t>, whose address is {</w:t>
       </w:r>
-      <w:proofErr w:type="spellStart"/>
-      <w:r>
-        <w:t>agentA</w:t>
-      </w:r>
-      <w:r>
-        <w:t>ddress</w:t>
-      </w:r>
-      <w:proofErr w:type="spellEnd"/>
-      <w:r>
-        <w:t>}, {</w:t>
-      </w:r>
-      <w:proofErr w:type="spellStart"/>
-      <w:r>
-        <w:t>agentC</w:t>
-      </w:r>
-      <w:r>
-        <w:t>ity</w:t>
-      </w:r>
-      <w:proofErr w:type="spellEnd"/>
-      <w:r>
-        <w:t>}, {</w:t>
-      </w:r>
-      <w:proofErr w:type="spellStart"/>
-      <w:r>
-        <w:t>agentS</w:t>
-      </w:r>
-      <w:r>
-        <w:t>tate</w:t>
-      </w:r>
-      <w:proofErr w:type="spellEnd"/>
-      <w:r>
-        <w:t>} {</w:t>
-      </w:r>
-      <w:proofErr w:type="spellStart"/>
-      <w:r>
-        <w:t>agentZ</w:t>
-      </w:r>
-      <w:r>
-        <w:t>ip</w:t>
-      </w:r>
-      <w:proofErr w:type="spellEnd"/>
+      <w:r>
+        <w:t>address</w:t>
+      </w:r>
       <w:r>
         <w:t>}</w:t>
       </w:r>
@@ -276,7 +229,7 @@
         <w:rPr>
           <w:b/>
         </w:rPr>
-        <w:t>agent</w:t>
+        <w:t>full</w:t>
       </w:r>
       <w:r>
         <w:rPr>
@@ -309,21 +262,34 @@
         <w:t xml:space="preserve"> fails to serve for any reason, I appoint the following</w:t>
       </w:r>
       <w:r>
-        <w:t xml:space="preserve"> individual(s) as successor alternate agent(s), </w:t>
+        <w:t xml:space="preserve"> individual(s) as successor alternate agent(s), who shall serve in the order listed</w:t>
+      </w:r>
+      <w:r>
+        <w:t>:</w:t>
+      </w:r>
+      <w:r>
+        <w:t>{/</w:t>
       </w:r>
       <w:proofErr w:type="spellStart"/>
       <w:r>
-        <w:t>whos</w:t>
+        <w:t>hasContingentAgents</w:t>
       </w:r>
       <w:proofErr w:type="spellEnd"/>
       <w:r>
-        <w:t xml:space="preserve"> shall serve in the order listed</w:t>
-      </w:r>
-      <w:r>
-        <w:t>:</w:t>
-      </w:r>
-      <w:r>
-        <w:t>{/</w:t>
+        <w:t>}</w:t>
+      </w:r>
+    </w:p>
+    <w:p>
+      <w:pPr>
+        <w:spacing w:after="0"/>
+      </w:pPr>
+    </w:p>
+    <w:p>
+      <w:pPr>
+        <w:spacing w:after="0"/>
+      </w:pPr>
+      <w:r>
+        <w:t>{#</w:t>
       </w:r>
       <w:proofErr w:type="spellStart"/>
       <w:r>
@@ -338,40 +304,17 @@
       <w:pPr>
         <w:spacing w:after="0"/>
       </w:pPr>
-    </w:p>
-    <w:p>
-      <w:pPr>
-        <w:spacing w:after="0"/>
-      </w:pPr>
       <w:r>
         <w:t>{#</w:t>
       </w:r>
       <w:proofErr w:type="spellStart"/>
       <w:r>
-        <w:t>hasContingentAgents</w:t>
+        <w:t>contingentAgents</w:t>
       </w:r>
       <w:proofErr w:type="spellEnd"/>
       <w:r>
         <w:t>}</w:t>
       </w:r>
-    </w:p>
-    <w:p>
-      <w:pPr>
-        <w:spacing w:after="0"/>
-      </w:pPr>
-      <w:r>
-        <w:t>{#</w:t>
-      </w:r>
-      <w:proofErr w:type="spellStart"/>
-      <w:r>
-        <w:t>contingentAgents</w:t>
-      </w:r>
-      <w:proofErr w:type="spellEnd"/>
-      <w:r>
-        <w:t>}</w:t>
-      </w:r>
-      <w:bookmarkStart w:id="0" w:name="_GoBack"/>
-      <w:bookmarkEnd w:id="0"/>
     </w:p>
     <w:p>
       <w:pPr>
@@ -395,7 +338,7 @@
         <w:rPr>
           <w:b/>
         </w:rPr>
-        <w:t>agent</w:t>
+        <w:t>full</w:t>
       </w:r>
       <w:r>
         <w:rPr>
@@ -419,70 +362,26 @@
       <w:r>
         <w:t>Address: {</w:t>
       </w:r>
+      <w:r>
+        <w:t>address</w:t>
+      </w:r>
+      <w:r>
+        <w:t>}</w:t>
+      </w:r>
+    </w:p>
+    <w:p>
+      <w:pPr>
+        <w:spacing w:after="0"/>
+        <w:ind w:left="720"/>
+      </w:pPr>
+    </w:p>
+    <w:p>
+      <w:pPr>
+        <w:spacing w:after="0"/>
+      </w:pPr>
       <w:proofErr w:type="spellStart"/>
       <w:r>
-        <w:t>agentA</w:t>
-      </w:r>
-      <w:r>
-        <w:t>ddress</w:t>
-      </w:r>
-      <w:proofErr w:type="spellEnd"/>
-      <w:r>
-        <w:t>}</w:t>
-      </w:r>
-      <w:r>
-        <w:t>, {</w:t>
-      </w:r>
-      <w:proofErr w:type="spellStart"/>
-      <w:r>
-        <w:t>agentC</w:t>
-      </w:r>
-      <w:r>
-        <w:t>ity</w:t>
-      </w:r>
-      <w:proofErr w:type="spellEnd"/>
-      <w:r>
-        <w:t>}, {</w:t>
-      </w:r>
-      <w:proofErr w:type="spellStart"/>
-      <w:r>
-        <w:t>agentS</w:t>
-      </w:r>
-      <w:r>
-        <w:t>tate</w:t>
-      </w:r>
-      <w:proofErr w:type="spellEnd"/>
-      <w:r>
-        <w:t>} {</w:t>
-      </w:r>
-      <w:proofErr w:type="spellStart"/>
-      <w:r>
-        <w:t>agentZ</w:t>
-      </w:r>
-      <w:r>
-        <w:t>ip</w:t>
-      </w:r>
-      <w:proofErr w:type="spellEnd"/>
-      <w:r>
-        <w:t>}</w:t>
-      </w:r>
-    </w:p>
-    <w:p>
-      <w:pPr>
-        <w:spacing w:after="0"/>
-        <w:ind w:left="720"/>
-      </w:pPr>
-    </w:p>
-    <w:p>
-      <w:pPr>
-        <w:spacing w:after="0"/>
-      </w:pPr>
-      <w:r>
-        <w:t>{/</w:t>
-      </w:r>
-      <w:proofErr w:type="spellStart"/>
-      <w:r>
-        <w:t>contingentAgents</w:t>
+        <w:t>{/contingentAgents</w:t>
       </w:r>
       <w:proofErr w:type="spellEnd"/>
       <w:r>
@@ -1181,55 +1080,42 @@
       </w:r>
       <w:proofErr w:type="spellStart"/>
       <w:r>
-        <w:t>firstName</w:t>
+        <w:t>full</w:t>
+      </w:r>
+      <w:r>
+        <w:t>Name</w:t>
       </w:r>
       <w:proofErr w:type="spellEnd"/>
       <w:r>
-        <w:t xml:space="preserve">} </w:t>
-      </w:r>
-      <w:r>
-        <w:t>{</w:t>
+        <w:t>}</w:t>
+      </w:r>
+    </w:p>
+    <w:p>
+      <w:r>
+        <w:t>State of Texas</w:t>
+      </w:r>
+    </w:p>
+    <w:p>
+      <w:r>
+        <w:t>County of ______________________</w:t>
+      </w:r>
+    </w:p>
+    <w:p>
+      <w:r>
+        <w:tab/>
+      </w:r>
+      <w:r>
+        <w:t>This document was acknowledged before me on ____________(date) by</w:t>
+      </w:r>
+      <w:r>
+        <w:t xml:space="preserve"> {</w:t>
       </w:r>
       <w:proofErr w:type="spellStart"/>
       <w:r>
-        <w:t>lastName</w:t>
-      </w:r>
-      <w:proofErr w:type="spellEnd"/>
-      <w:r>
-        <w:t>}</w:t>
-      </w:r>
-    </w:p>
-    <w:p>
-      <w:r>
-        <w:t>State of Texas</w:t>
-      </w:r>
-    </w:p>
-    <w:p>
-      <w:r>
-        <w:t>County of ______________________</w:t>
-      </w:r>
-    </w:p>
-    <w:p>
-      <w:r>
-        <w:tab/>
-      </w:r>
-      <w:r>
-        <w:t>This document was acknowledged before me on ____________(date) by</w:t>
-      </w:r>
-      <w:r>
-        <w:t xml:space="preserve"> {</w:t>
-      </w:r>
-      <w:proofErr w:type="spellStart"/>
-      <w:r>
-        <w:t>firstName</w:t>
-      </w:r>
-      <w:proofErr w:type="spellEnd"/>
-      <w:r>
-        <w:t>} {</w:t>
-      </w:r>
-      <w:proofErr w:type="spellStart"/>
-      <w:r>
-        <w:t>lastName</w:t>
+        <w:t>full</w:t>
+      </w:r>
+      <w:r>
+        <w:t>Name</w:t>
       </w:r>
       <w:proofErr w:type="spellEnd"/>
       <w:r>
@@ -1707,7 +1593,12 @@
     </w:p>
     <w:p>
       <w:r>
-        <w:t>THE AGENT, BY ACCEPTING OR ACTING UNDER THE APPOINTMENT, ASSUMES THE FIDUCIARY AND OTHER LEGAL RESPONSIBILITIES OF AN AGENT.</w:t>
+        <w:t xml:space="preserve">THE AGENT, BY ACCEPTING OR ACTING UNDER THE APPOINTMENT, ASSUMES </w:t>
+      </w:r>
+      <w:bookmarkStart w:id="0" w:name="_GoBack"/>
+      <w:bookmarkEnd w:id="0"/>
+      <w:r>
+        <w:t>THE FIDUCIARY AND OTHER LEGAL RESPONSIBILITIES OF AN AGENT.</w:t>
       </w:r>
     </w:p>
     <w:sectPr>
@@ -3079,7 +2970,7 @@
     <w:lsdException w:name="Table Web 2" w:semiHidden="1" w:unhideWhenUsed="1"/>
     <w:lsdException w:name="Table Web 3" w:semiHidden="1" w:unhideWhenUsed="1"/>
     <w:lsdException w:name="Balloon Text" w:semiHidden="1" w:unhideWhenUsed="1"/>
-    <w:lsdException w:name="Table Grid" w:semiHidden="1" w:uiPriority="59" w:unhideWhenUsed="1"/>
+    <w:lsdException w:name="Table Grid" w:uiPriority="59"/>
     <w:lsdException w:name="Table Theme" w:semiHidden="1" w:unhideWhenUsed="1"/>
     <w:lsdException w:name="Placeholder Text" w:semiHidden="1"/>
     <w:lsdException w:name="No Spacing" w:uiPriority="1" w:qFormat="1"/>

</xml_diff>